<commit_message>
references #7 fin du plan des url, closes #7
</commit_message>
<xml_diff>
--- a/Plan des URL.docx
+++ b/Plan des URL.docx
@@ -7,11 +7,13 @@
         <w:pStyle w:val="Titre1"/>
         <w:jc w:val="center"/>
         <w:rPr>
+          <w:sz w:val="36"/>
           <w:lang w:val="fr-FR"/>
         </w:rPr>
       </w:pPr>
       <w:r>
         <w:rPr>
+          <w:sz w:val="36"/>
           <w:lang w:val="fr-FR"/>
         </w:rPr>
         <w:t>Plan des URL</w:t>
@@ -20,6 +22,7 @@
     <w:p>
       <w:pPr>
         <w:rPr>
+          <w:sz w:val="24"/>
           <w:lang w:val="fr-FR"/>
         </w:rPr>
       </w:pPr>
@@ -27,21 +30,23 @@
     <w:tbl>
       <w:tblPr>
         <w:tblStyle w:val="Grilledutableau"/>
-        <w:tblW w:w="0" w:type="auto"/>
+        <w:tblW w:w="12049" w:type="dxa"/>
+        <w:tblInd w:w="-1706" w:type="dxa"/>
         <w:tblLook w:val="04A0" w:firstRow="1" w:lastRow="0" w:firstColumn="1" w:lastColumn="0" w:noHBand="0" w:noVBand="1"/>
       </w:tblPr>
       <w:tblGrid>
-        <w:gridCol w:w="4315"/>
-        <w:gridCol w:w="4315"/>
+        <w:gridCol w:w="5529"/>
+        <w:gridCol w:w="6520"/>
       </w:tblGrid>
       <w:tr>
         <w:tc>
           <w:tcPr>
-            <w:tcW w:w="4315" w:type="dxa"/>
-          </w:tcPr>
-          <w:p>
-            <w:pPr>
-              <w:rPr>
+            <w:tcW w:w="5529" w:type="dxa"/>
+          </w:tcPr>
+          <w:p>
+            <w:pPr>
+              <w:rPr>
+                <w:sz w:val="24"/>
                 <w:lang w:val="fr-FR"/>
               </w:rPr>
             </w:pPr>
@@ -49,6 +54,7 @@
               <w:r>
                 <w:rPr>
                   <w:rStyle w:val="Lienhypertexte"/>
+                  <w:sz w:val="24"/>
                   <w:lang w:val="fr-FR"/>
                 </w:rPr>
                 <w:t>https://achat-vente-vie-etudiante.com/accueil</w:t>
@@ -58,11 +64,12 @@
         </w:tc>
         <w:tc>
           <w:tcPr>
-            <w:tcW w:w="4315" w:type="dxa"/>
-          </w:tcPr>
-          <w:p>
-            <w:pPr>
-              <w:rPr>
+            <w:tcW w:w="6520" w:type="dxa"/>
+          </w:tcPr>
+          <w:p>
+            <w:pPr>
+              <w:rPr>
+                <w:sz w:val="24"/>
                 <w:lang w:val="fr-FR"/>
               </w:rPr>
             </w:pPr>
@@ -70,6 +77,7 @@
               <w:r>
                 <w:rPr>
                   <w:rStyle w:val="Lienhypertexte"/>
+                  <w:sz w:val="24"/>
                   <w:lang w:val="fr-FR"/>
                 </w:rPr>
                 <w:t>https://achat-vente-vie-etudiante.com/index.php</w:t>
@@ -81,11 +89,12 @@
       <w:tr>
         <w:tc>
           <w:tcPr>
-            <w:tcW w:w="4315" w:type="dxa"/>
-          </w:tcPr>
-          <w:p>
-            <w:pPr>
-              <w:rPr>
+            <w:tcW w:w="5529" w:type="dxa"/>
+          </w:tcPr>
+          <w:p>
+            <w:pPr>
+              <w:rPr>
+                <w:sz w:val="24"/>
                 <w:lang w:val="fr-FR"/>
               </w:rPr>
             </w:pPr>
@@ -93,6 +102,7 @@
               <w:r>
                 <w:rPr>
                   <w:rStyle w:val="Lienhypertexte"/>
+                  <w:sz w:val="24"/>
                   <w:lang w:val="fr-FR"/>
                 </w:rPr>
                 <w:t>https://achat-vente-vie-etudiante.com</w:t>
@@ -100,6 +110,7 @@
             </w:hyperlink>
             <w:r>
               <w:rPr>
+                <w:sz w:val="24"/>
                 <w:lang w:val="fr-FR"/>
               </w:rPr>
               <w:t>/creer-un-compte</w:t>
@@ -108,11 +119,12 @@
         </w:tc>
         <w:tc>
           <w:tcPr>
-            <w:tcW w:w="4315" w:type="dxa"/>
-          </w:tcPr>
-          <w:p>
-            <w:pPr>
-              <w:rPr>
+            <w:tcW w:w="6520" w:type="dxa"/>
+          </w:tcPr>
+          <w:p>
+            <w:pPr>
+              <w:rPr>
+                <w:sz w:val="24"/>
                 <w:lang w:val="fr-FR"/>
               </w:rPr>
             </w:pPr>
@@ -120,18 +132,10 @@
               <w:r>
                 <w:rPr>
                   <w:rStyle w:val="Lienhypertexte"/>
-                  <w:lang w:val="fr-FR"/>
-                </w:rPr>
-                <w:t>https://achat-vente-vie-</w:t>
-              </w:r>
-              <w:bookmarkStart w:id="0" w:name="_GoBack"/>
-              <w:bookmarkEnd w:id="0"/>
-              <w:r>
-                <w:rPr>
-                  <w:rStyle w:val="Lienhypertexte"/>
-                  <w:lang w:val="fr-FR"/>
-                </w:rPr>
-                <w:t>etudiante.com/creation-compte.php</w:t>
+                  <w:sz w:val="24"/>
+                  <w:lang w:val="fr-FR"/>
+                </w:rPr>
+                <w:t>https://achat-vente-vie-etudiante.com/creation-compte.php</w:t>
               </w:r>
             </w:hyperlink>
           </w:p>
@@ -140,11 +144,12 @@
       <w:tr>
         <w:tc>
           <w:tcPr>
-            <w:tcW w:w="4315" w:type="dxa"/>
-          </w:tcPr>
-          <w:p>
-            <w:pPr>
-              <w:rPr>
+            <w:tcW w:w="5529" w:type="dxa"/>
+          </w:tcPr>
+          <w:p>
+            <w:pPr>
+              <w:rPr>
+                <w:sz w:val="24"/>
                 <w:lang w:val="fr-FR"/>
               </w:rPr>
             </w:pPr>
@@ -152,6 +157,7 @@
               <w:r>
                 <w:rPr>
                   <w:rStyle w:val="Lienhypertexte"/>
+                  <w:sz w:val="24"/>
                   <w:lang w:val="fr-FR"/>
                 </w:rPr>
                 <w:t>https://achat-vente-vie-etudiante.com</w:t>
@@ -159,6 +165,7 @@
             </w:hyperlink>
             <w:r>
               <w:rPr>
+                <w:sz w:val="24"/>
                 <w:lang w:val="fr-FR"/>
               </w:rPr>
               <w:t>/gerer-son-compte</w:t>
@@ -167,41 +174,49 @@
         </w:tc>
         <w:tc>
           <w:tcPr>
-            <w:tcW w:w="4315" w:type="dxa"/>
-          </w:tcPr>
-          <w:p>
-            <w:pPr>
-              <w:rPr>
-                <w:lang w:val="fr-FR"/>
-              </w:rPr>
-            </w:pPr>
-            <w:hyperlink r:id="rId9" w:history="1">
-              <w:r>
-                <w:rPr>
-                  <w:rStyle w:val="Lienhypertexte"/>
-                  <w:lang w:val="fr-FR"/>
-                </w:rPr>
-                <w:t>https://achat-vente-vie-etudiante.com/gestion-compte.php</w:t>
-              </w:r>
-            </w:hyperlink>
+            <w:tcW w:w="6520" w:type="dxa"/>
+          </w:tcPr>
+          <w:p>
+            <w:pPr>
+              <w:rPr>
+                <w:sz w:val="24"/>
+                <w:lang w:val="fr-FR"/>
+              </w:rPr>
+            </w:pPr>
+            <w:r>
+              <w:rPr>
+                <w:sz w:val="24"/>
+                <w:lang w:val="fr-FR"/>
+              </w:rPr>
+              <w:t>https://achat-vente-vie-etudiante.com/</w:t>
+            </w:r>
+            <w:r>
+              <w:rPr>
+                <w:sz w:val="24"/>
+                <w:lang w:val="fr-FR"/>
+              </w:rPr>
+              <w:t>utilisateur?idUtilisateur=XXXXXX</w:t>
+            </w:r>
           </w:p>
         </w:tc>
       </w:tr>
       <w:tr>
         <w:tc>
           <w:tcPr>
-            <w:tcW w:w="4315" w:type="dxa"/>
-          </w:tcPr>
-          <w:p>
-            <w:pPr>
-              <w:rPr>
-                <w:lang w:val="fr-FR"/>
-              </w:rPr>
-            </w:pPr>
-            <w:hyperlink r:id="rId10" w:history="1">
-              <w:r>
-                <w:rPr>
-                  <w:rStyle w:val="Lienhypertexte"/>
+            <w:tcW w:w="5529" w:type="dxa"/>
+          </w:tcPr>
+          <w:p>
+            <w:pPr>
+              <w:rPr>
+                <w:sz w:val="24"/>
+                <w:lang w:val="fr-FR"/>
+              </w:rPr>
+            </w:pPr>
+            <w:hyperlink r:id="rId9" w:history="1">
+              <w:r>
+                <w:rPr>
+                  <w:rStyle w:val="Lienhypertexte"/>
+                  <w:sz w:val="24"/>
                   <w:lang w:val="fr-FR"/>
                 </w:rPr>
                 <w:t>https://achat-vente-vie-etudiante.com</w:t>
@@ -209,6 +224,7 @@
             </w:hyperlink>
             <w:r>
               <w:rPr>
+                <w:sz w:val="24"/>
                 <w:lang w:val="fr-FR"/>
               </w:rPr>
               <w:t>/FAQ</w:t>
@@ -217,18 +233,20 @@
         </w:tc>
         <w:tc>
           <w:tcPr>
-            <w:tcW w:w="4315" w:type="dxa"/>
-          </w:tcPr>
-          <w:p>
-            <w:pPr>
-              <w:rPr>
-                <w:lang w:val="fr-FR"/>
-              </w:rPr>
-            </w:pPr>
-            <w:hyperlink r:id="rId11" w:history="1">
-              <w:r>
-                <w:rPr>
-                  <w:rStyle w:val="Lienhypertexte"/>
+            <w:tcW w:w="6520" w:type="dxa"/>
+          </w:tcPr>
+          <w:p>
+            <w:pPr>
+              <w:rPr>
+                <w:sz w:val="24"/>
+                <w:lang w:val="fr-FR"/>
+              </w:rPr>
+            </w:pPr>
+            <w:hyperlink r:id="rId10" w:history="1">
+              <w:r>
+                <w:rPr>
+                  <w:rStyle w:val="Lienhypertexte"/>
+                  <w:sz w:val="24"/>
                   <w:lang w:val="fr-FR"/>
                 </w:rPr>
                 <w:t>https://achat-vente-vie-etudiante.com/page-faq.php</w:t>
@@ -240,11 +258,42 @@
       <w:tr>
         <w:tc>
           <w:tcPr>
-            <w:tcW w:w="4315" w:type="dxa"/>
-          </w:tcPr>
-          <w:p>
-            <w:pPr>
-              <w:rPr>
+            <w:tcW w:w="5529" w:type="dxa"/>
+          </w:tcPr>
+          <w:p>
+            <w:pPr>
+              <w:rPr>
+                <w:sz w:val="24"/>
+                <w:lang w:val="fr-FR"/>
+              </w:rPr>
+            </w:pPr>
+            <w:hyperlink r:id="rId11" w:history="1">
+              <w:r>
+                <w:rPr>
+                  <w:rStyle w:val="Lienhypertexte"/>
+                  <w:sz w:val="24"/>
+                  <w:lang w:val="fr-FR"/>
+                </w:rPr>
+                <w:t>https://achat-vente-vie-etudiante.com</w:t>
+              </w:r>
+            </w:hyperlink>
+            <w:r>
+              <w:rPr>
+                <w:sz w:val="24"/>
+                <w:lang w:val="fr-FR"/>
+              </w:rPr>
+              <w:t>/acheter</w:t>
+            </w:r>
+          </w:p>
+        </w:tc>
+        <w:tc>
+          <w:tcPr>
+            <w:tcW w:w="6520" w:type="dxa"/>
+          </w:tcPr>
+          <w:p>
+            <w:pPr>
+              <w:rPr>
+                <w:sz w:val="24"/>
                 <w:lang w:val="fr-FR"/>
               </w:rPr>
             </w:pPr>
@@ -252,6 +301,7 @@
               <w:r>
                 <w:rPr>
                   <w:rStyle w:val="Lienhypertexte"/>
+                  <w:sz w:val="24"/>
                   <w:lang w:val="fr-FR"/>
                 </w:rPr>
                 <w:t>https://achat-vente-vie-etudiante.com</w:t>
@@ -259,100 +309,190 @@
             </w:hyperlink>
             <w:r>
               <w:rPr>
-                <w:lang w:val="fr-FR"/>
-              </w:rPr>
-              <w:t>/acheter-produit</w:t>
+                <w:sz w:val="24"/>
+                <w:lang w:val="fr-FR"/>
+              </w:rPr>
+              <w:t>/page-produits.php</w:t>
             </w:r>
-          </w:p>
-        </w:tc>
-        <w:tc>
-          <w:tcPr>
-            <w:tcW w:w="4315" w:type="dxa"/>
-          </w:tcPr>
-          <w:p>
-            <w:pPr>
-              <w:rPr>
-                <w:lang w:val="fr-FR"/>
-              </w:rPr>
-            </w:pPr>
           </w:p>
         </w:tc>
       </w:tr>
       <w:tr>
         <w:tc>
           <w:tcPr>
-            <w:tcW w:w="4315" w:type="dxa"/>
-          </w:tcPr>
-          <w:p>
-            <w:pPr>
-              <w:rPr>
-                <w:lang w:val="fr-FR"/>
-              </w:rPr>
-            </w:pPr>
-          </w:p>
-        </w:tc>
-        <w:tc>
-          <w:tcPr>
-            <w:tcW w:w="4315" w:type="dxa"/>
-          </w:tcPr>
-          <w:p>
-            <w:pPr>
-              <w:rPr>
-                <w:lang w:val="fr-FR"/>
-              </w:rPr>
-            </w:pPr>
+            <w:tcW w:w="5529" w:type="dxa"/>
+          </w:tcPr>
+          <w:p>
+            <w:pPr>
+              <w:rPr>
+                <w:sz w:val="24"/>
+                <w:lang w:val="fr-FR"/>
+              </w:rPr>
+            </w:pPr>
+            <w:hyperlink r:id="rId13" w:history="1">
+              <w:r>
+                <w:rPr>
+                  <w:rStyle w:val="Lienhypertexte"/>
+                  <w:sz w:val="24"/>
+                  <w:lang w:val="fr-FR"/>
+                </w:rPr>
+                <w:t>https://achat-vente-vie-etudiante.com/detail-produit/(nom</w:t>
+              </w:r>
+            </w:hyperlink>
+            <w:r>
+              <w:rPr>
+                <w:sz w:val="24"/>
+                <w:lang w:val="fr-FR"/>
+              </w:rPr>
+              <w:t xml:space="preserve"> du produit)</w:t>
+            </w:r>
+          </w:p>
+        </w:tc>
+        <w:tc>
+          <w:tcPr>
+            <w:tcW w:w="6520" w:type="dxa"/>
+          </w:tcPr>
+          <w:p>
+            <w:pPr>
+              <w:rPr>
+                <w:sz w:val="24"/>
+                <w:lang w:val="fr-FR"/>
+              </w:rPr>
+            </w:pPr>
+            <w:hyperlink r:id="rId14" w:history="1">
+              <w:r>
+                <w:rPr>
+                  <w:rStyle w:val="Lienhypertexte"/>
+                  <w:sz w:val="24"/>
+                  <w:lang w:val="fr-FR"/>
+                </w:rPr>
+                <w:t>https://achat-vente-vie-etudiante.com/detail-produit?idProduit=XXXXX</w:t>
+              </w:r>
+            </w:hyperlink>
           </w:p>
         </w:tc>
       </w:tr>
       <w:tr>
         <w:tc>
           <w:tcPr>
-            <w:tcW w:w="4315" w:type="dxa"/>
-          </w:tcPr>
-          <w:p>
-            <w:pPr>
-              <w:rPr>
-                <w:lang w:val="fr-FR"/>
-              </w:rPr>
-            </w:pPr>
-          </w:p>
-        </w:tc>
-        <w:tc>
-          <w:tcPr>
-            <w:tcW w:w="4315" w:type="dxa"/>
-          </w:tcPr>
-          <w:p>
-            <w:pPr>
-              <w:rPr>
-                <w:lang w:val="fr-FR"/>
-              </w:rPr>
-            </w:pPr>
+            <w:tcW w:w="5529" w:type="dxa"/>
+          </w:tcPr>
+          <w:p>
+            <w:pPr>
+              <w:rPr>
+                <w:sz w:val="24"/>
+                <w:lang w:val="fr-FR"/>
+              </w:rPr>
+            </w:pPr>
+            <w:hyperlink r:id="rId15" w:history="1">
+              <w:r>
+                <w:rPr>
+                  <w:rStyle w:val="Lienhypertexte"/>
+                  <w:sz w:val="24"/>
+                  <w:lang w:val="fr-FR"/>
+                </w:rPr>
+                <w:t>https://achat-vente-vie-etudiante.com/acheter-produit/(nom</w:t>
+              </w:r>
+            </w:hyperlink>
+            <w:r>
+              <w:rPr>
+                <w:sz w:val="24"/>
+                <w:lang w:val="fr-FR"/>
+              </w:rPr>
+              <w:t xml:space="preserve"> du produit)</w:t>
+            </w:r>
+          </w:p>
+        </w:tc>
+        <w:tc>
+          <w:tcPr>
+            <w:tcW w:w="6520" w:type="dxa"/>
+          </w:tcPr>
+          <w:p>
+            <w:pPr>
+              <w:rPr>
+                <w:sz w:val="24"/>
+                <w:lang w:val="fr-FR"/>
+              </w:rPr>
+            </w:pPr>
+            <w:hyperlink r:id="rId16" w:history="1">
+              <w:r>
+                <w:rPr>
+                  <w:rStyle w:val="Lienhypertexte"/>
+                  <w:sz w:val="24"/>
+                  <w:lang w:val="fr-FR"/>
+                </w:rPr>
+                <w:t>https://achat-vente-vie-etudiante.com</w:t>
+              </w:r>
+            </w:hyperlink>
+            <w:r>
+              <w:rPr>
+                <w:sz w:val="24"/>
+                <w:lang w:val="fr-FR"/>
+              </w:rPr>
+              <w:t>achat-produit?idProduit=XXXXX</w:t>
+            </w:r>
           </w:p>
         </w:tc>
       </w:tr>
       <w:tr>
         <w:tc>
           <w:tcPr>
-            <w:tcW w:w="4315" w:type="dxa"/>
-          </w:tcPr>
-          <w:p>
-            <w:pPr>
-              <w:rPr>
-                <w:lang w:val="fr-FR"/>
-              </w:rPr>
-            </w:pPr>
-          </w:p>
-        </w:tc>
-        <w:tc>
-          <w:tcPr>
-            <w:tcW w:w="4315" w:type="dxa"/>
-          </w:tcPr>
-          <w:p>
-            <w:pPr>
-              <w:rPr>
-                <w:lang w:val="fr-FR"/>
-              </w:rPr>
-            </w:pPr>
+            <w:tcW w:w="5529" w:type="dxa"/>
+          </w:tcPr>
+          <w:p>
+            <w:pPr>
+              <w:rPr>
+                <w:sz w:val="24"/>
+                <w:lang w:val="fr-FR"/>
+              </w:rPr>
+            </w:pPr>
+            <w:hyperlink r:id="rId17" w:history="1">
+              <w:r>
+                <w:rPr>
+                  <w:rStyle w:val="Lienhypertexte"/>
+                  <w:sz w:val="24"/>
+                  <w:lang w:val="fr-FR"/>
+                </w:rPr>
+                <w:t>https://achat-vente-vie-etudiante.com</w:t>
+              </w:r>
+            </w:hyperlink>
+            <w:r>
+              <w:rPr>
+                <w:sz w:val="24"/>
+                <w:lang w:val="fr-FR"/>
+              </w:rPr>
+              <w:t>/vendre</w:t>
+            </w:r>
+          </w:p>
+        </w:tc>
+        <w:tc>
+          <w:tcPr>
+            <w:tcW w:w="6520" w:type="dxa"/>
+          </w:tcPr>
+          <w:p>
+            <w:pPr>
+              <w:rPr>
+                <w:sz w:val="24"/>
+                <w:lang w:val="fr-FR"/>
+              </w:rPr>
+            </w:pPr>
+            <w:hyperlink r:id="rId18" w:history="1">
+              <w:r>
+                <w:rPr>
+                  <w:rStyle w:val="Lienhypertexte"/>
+                  <w:sz w:val="24"/>
+                  <w:lang w:val="fr-FR"/>
+                </w:rPr>
+                <w:t>https://achat-vente-vie-etudiante.com</w:t>
+              </w:r>
+            </w:hyperlink>
+            <w:r>
+              <w:rPr>
+                <w:sz w:val="24"/>
+                <w:lang w:val="fr-FR"/>
+              </w:rPr>
+              <w:t>/page-vente.php</w:t>
+            </w:r>
           </w:p>
         </w:tc>
       </w:tr>
@@ -360,9 +500,12 @@
     <w:p>
       <w:pPr>
         <w:rPr>
+          <w:sz w:val="24"/>
           <w:lang w:val="fr-FR"/>
         </w:rPr>
       </w:pPr>
+      <w:bookmarkStart w:id="0" w:name="_GoBack"/>
+      <w:bookmarkEnd w:id="0"/>
     </w:p>
     <w:sectPr>
       <w:pgSz w:w="12240" w:h="15840"/>

</xml_diff>